<commit_message>
Initial commit third update
</commit_message>
<xml_diff>
--- a/ND FALL 2026 - CONTRACT - 9 Jan 2026 - 11 May 2026 (1).docx
+++ b/ND FALL 2026 - CONTRACT - 9 Jan 2026 - 11 May 2026 (1).docx
@@ -57,9 +57,7 @@
         <w:ind w:left="779" w:right="186" w:firstLine="0"/>
         <w:jc w:val="center"/>
         <w:rPr>
-          <w:rFonts w:hint="default"/>
           <w:sz w:val="18"/>
-          <w:lang w:val="en-US"/>
         </w:rPr>
       </w:pPr>
       <w:r>
@@ -121,9 +119,113 @@
       <w:r>
         <w:rPr>
           <w:sz w:val="18"/>
-          <w:lang w:val="en-US"/>
-        </w:rPr>
-        <w:t>{property_address}</w:t>
+        </w:rPr>
+        <w:t>Twin</w:t>
+      </w:r>
+      <w:r>
+        <w:rPr>
+          <w:spacing w:val="-6"/>
+          <w:sz w:val="18"/>
+        </w:rPr>
+        <w:t xml:space="preserve"> </w:t>
+      </w:r>
+      <w:r>
+        <w:rPr>
+          <w:sz w:val="18"/>
+        </w:rPr>
+        <w:t>Oaks</w:t>
+      </w:r>
+      <w:r>
+        <w:rPr>
+          <w:spacing w:val="-6"/>
+          <w:sz w:val="18"/>
+        </w:rPr>
+        <w:t xml:space="preserve"> </w:t>
+      </w:r>
+      <w:r>
+        <w:rPr>
+          <w:sz w:val="18"/>
+        </w:rPr>
+        <w:t>Valley</w:t>
+      </w:r>
+      <w:r>
+        <w:rPr>
+          <w:spacing w:val="-6"/>
+          <w:sz w:val="18"/>
+        </w:rPr>
+        <w:t xml:space="preserve"> </w:t>
+      </w:r>
+      <w:r>
+        <w:rPr>
+          <w:sz w:val="18"/>
+        </w:rPr>
+        <w:t>Road</w:t>
+      </w:r>
+      <w:r>
+        <w:rPr>
+          <w:spacing w:val="-6"/>
+          <w:sz w:val="18"/>
+        </w:rPr>
+        <w:t xml:space="preserve"> </w:t>
+      </w:r>
+      <w:r>
+        <w:rPr>
+          <w:sz w:val="18"/>
+        </w:rPr>
+        <w:t>#107-217.</w:t>
+      </w:r>
+      <w:r>
+        <w:rPr>
+          <w:spacing w:val="-5"/>
+          <w:sz w:val="18"/>
+        </w:rPr>
+        <w:t xml:space="preserve"> </w:t>
+      </w:r>
+      <w:r>
+        <w:rPr>
+          <w:sz w:val="18"/>
+        </w:rPr>
+        <w:t>San</w:t>
+      </w:r>
+      <w:r>
+        <w:rPr>
+          <w:spacing w:val="-6"/>
+          <w:sz w:val="18"/>
+        </w:rPr>
+        <w:t xml:space="preserve"> </w:t>
+      </w:r>
+      <w:r>
+        <w:rPr>
+          <w:sz w:val="18"/>
+        </w:rPr>
+        <w:t>Marcos,</w:t>
+      </w:r>
+      <w:r>
+        <w:rPr>
+          <w:spacing w:val="-5"/>
+          <w:sz w:val="18"/>
+        </w:rPr>
+        <w:t xml:space="preserve"> </w:t>
+      </w:r>
+      <w:r>
+        <w:rPr>
+          <w:sz w:val="18"/>
+        </w:rPr>
+        <w:t>CA</w:t>
+      </w:r>
+      <w:r>
+        <w:rPr>
+          <w:spacing w:val="-13"/>
+          <w:sz w:val="18"/>
+        </w:rPr>
+        <w:t xml:space="preserve"> </w:t>
+      </w:r>
+      <w:r>
+        <w:rPr>
+          <w:spacing w:val="-2"/>
+          <w:sz w:val="18"/>
+        </w:rPr>
+        <w:t>92078</w:t>
       </w:r>
     </w:p>
     <w:p>
@@ -299,15 +401,7 @@
           <w:color w:val="262626"/>
           <w:sz w:val="18"/>
         </w:rPr>
-        <w:t>+39.</w:t>
-      </w:r>
-      <w:r>
-        <w:rPr>
-          <w:color w:val="262626"/>
-          <w:sz w:val="18"/>
-          <w:lang w:val="en-US"/>
-        </w:rPr>
-        <w:t>{landlord_phone}</w:t>
+        <w:t>+39.340.868.1386</w:t>
       </w:r>
       <w:r>
         <w:rPr>
@@ -337,15 +431,7 @@
           <w:color w:val="434343"/>
           <w:sz w:val="18"/>
         </w:rPr>
-        <w:t>+1.</w:t>
-      </w:r>
-      <w:r>
-        <w:rPr>
-          <w:color w:val="434343"/>
-          <w:sz w:val="18"/>
-          <w:lang w:val="en-US"/>
-        </w:rPr>
-        <w:t>{tenant_phone}</w:t>
+        <w:t>+1.760.201.9251</w:t>
       </w:r>
       <w:r>
         <w:rPr>
@@ -492,7 +578,9 @@
         <w:ind w:left="593" w:right="318" w:firstLine="0"/>
         <w:jc w:val="center"/>
         <w:rPr>
-          <w:sz w:val="24"/>
+          <w:rFonts w:hint="default"/>
+          <w:sz w:val="24"/>
+          <w:lang w:val="en-US"/>
         </w:rPr>
       </w:pPr>
       <w:r>
@@ -607,36 +695,12 @@
       </w:r>
       <w:r>
         <w:rPr>
-          <w:sz w:val="24"/>
-        </w:rPr>
-        <w:t>18</w:t>
-      </w:r>
-      <w:r>
-        <w:rPr>
-          <w:spacing w:val="-1"/>
-          <w:sz w:val="24"/>
-        </w:rPr>
-        <w:t xml:space="preserve"> </w:t>
-      </w:r>
-      <w:r>
-        <w:rPr>
-          <w:sz w:val="24"/>
-        </w:rPr>
-        <w:t>November</w:t>
-      </w:r>
-      <w:r>
-        <w:rPr>
-          <w:spacing w:val="-1"/>
-          <w:sz w:val="24"/>
-        </w:rPr>
-        <w:t xml:space="preserve"> </w:t>
-      </w:r>
-      <w:r>
-        <w:rPr>
-          <w:spacing w:val="-4"/>
-          <w:sz w:val="24"/>
-        </w:rPr>
-        <w:t>2025</w:t>
+          <w:rFonts w:hint="default"/>
+          <w:spacing w:val="-3"/>
+          <w:sz w:val="24"/>
+          <w:lang w:val="en-US"/>
+        </w:rPr>
+        <w:t>{contract_date}</w:t>
       </w:r>
     </w:p>
     <w:p>
@@ -672,19 +736,39 @@
         <w:ind w:left="593" w:right="775" w:firstLine="0"/>
         <w:jc w:val="center"/>
         <w:rPr>
-          <w:rFonts w:hint="default"/>
           <w:b/>
           <w:sz w:val="24"/>
-          <w:lang w:val="en-US"/>
         </w:rPr>
       </w:pPr>
       <w:r>
         <w:rPr>
           <w:b/>
           <w:sz w:val="24"/>
-          <w:lang w:val="en-US"/>
-        </w:rPr>
-        <w:t>{landlord_name}</w:t>
+        </w:rPr>
+        <w:t>Roma</w:t>
+      </w:r>
+      <w:r>
+        <w:rPr>
+          <w:b/>
+          <w:spacing w:val="-1"/>
+          <w:sz w:val="24"/>
+        </w:rPr>
+        <w:t xml:space="preserve"> </w:t>
+      </w:r>
+      <w:r>
+        <w:rPr>
+          <w:b/>
+          <w:sz w:val="24"/>
+        </w:rPr>
+        <w:t xml:space="preserve">Rentals </w:t>
+      </w:r>
+      <w:r>
+        <w:rPr>
+          <w:b/>
+          <w:spacing w:val="-4"/>
+          <w:sz w:val="24"/>
+        </w:rPr>
+        <w:t>SPQR</w:t>
       </w:r>
     </w:p>
     <w:p>
@@ -714,7 +798,12 @@
       <w:pPr>
         <w:pStyle w:val="6"/>
         <w:spacing w:before="1" w:line="280" w:lineRule="auto"/>
-        <w:ind w:left="3044" w:right="3210" w:hanging="67"/>
+        <w:ind w:right="3210"/>
+        <w:jc w:val="right"/>
+        <w:rPr>
+          <w:rFonts w:hint="default"/>
+          <w:lang w:val="en-US"/>
+        </w:rPr>
       </w:pPr>
       <w:r>
         <w:t>For</w:t>
@@ -735,25 +824,56 @@
         <w:t xml:space="preserve"> </w:t>
       </w:r>
       <w:r>
-        <w:t>(RR#407):</w:t>
-      </w:r>
-      <w:r>
-        <w:rPr>
-          <w:spacing w:val="40"/>
-        </w:rPr>
-        <w:t xml:space="preserve"> </w:t>
-      </w:r>
-      <w:r>
-        <w:t>M.</w:t>
-      </w:r>
-      <w:r>
-        <w:rPr>
-          <w:spacing w:val="-8"/>
-        </w:rPr>
-        <w:t xml:space="preserve"> </w:t>
-      </w:r>
-      <w:r>
-        <w:t>Rifrigeri For Owner (RR#499): S. Ivarone</w:t>
+        <w:t>(</w:t>
+      </w:r>
+      <w:r>
+        <w:rPr>
+          <w:rFonts w:hint="default"/>
+          <w:lang w:val="en-US"/>
+        </w:rPr>
+        <w:t>{owner_apt_number}</w:t>
+      </w:r>
+      <w:r>
+        <w:t>):</w:t>
+      </w:r>
+      <w:r>
+        <w:rPr>
+          <w:rFonts w:hint="default"/>
+          <w:lang w:val="en-US"/>
+        </w:rPr>
+        <w:t xml:space="preserve"> {owner_name}</w:t>
+      </w:r>
+    </w:p>
+    <w:p>
+      <w:pPr>
+        <w:pStyle w:val="6"/>
+        <w:spacing w:before="1" w:line="280" w:lineRule="auto"/>
+        <w:ind w:right="3210"/>
+        <w:jc w:val="right"/>
+        <w:rPr>
+          <w:rFonts w:hint="default"/>
+          <w:lang w:val="en-US"/>
+        </w:rPr>
+      </w:pPr>
+      <w:r>
+        <w:t>For Owner (</w:t>
+      </w:r>
+      <w:r>
+        <w:rPr>
+          <w:rFonts w:hint="default"/>
+          <w:lang w:val="en-US"/>
+        </w:rPr>
+        <w:t>{owner_apt_number_2}</w:t>
+      </w:r>
+      <w:r>
+        <w:t xml:space="preserve">): </w:t>
+      </w:r>
+      <w:r>
+        <w:rPr>
+          <w:rFonts w:hint="default"/>
+          <w:lang w:val="en-US"/>
+        </w:rPr>
+        <w:t>{owner_name_2}</w:t>
       </w:r>
     </w:p>
     <w:p>
@@ -805,33 +925,17 @@
         <w:pStyle w:val="3"/>
         <w:spacing w:before="41"/>
         <w:ind w:right="775"/>
-      </w:pPr>
-      <w:r>
-        <w:t>University</w:t>
-      </w:r>
-      <w:r>
-        <w:rPr>
-          <w:spacing w:val="-3"/>
-        </w:rPr>
-        <w:t xml:space="preserve"> </w:t>
-      </w:r>
-      <w:r>
-        <w:t>of</w:t>
-      </w:r>
-      <w:r>
-        <w:rPr>
-          <w:spacing w:val="-1"/>
-        </w:rPr>
-        <w:t xml:space="preserve"> </w:t>
-      </w:r>
-      <w:r>
-        <w:t xml:space="preserve">Notre </w:t>
-      </w:r>
-      <w:r>
-        <w:rPr>
-          <w:spacing w:val="-4"/>
-        </w:rPr>
-        <w:t>Dame</w:t>
+        <w:rPr>
+          <w:rFonts w:hint="default"/>
+          <w:lang w:val="en-US"/>
+        </w:rPr>
+      </w:pPr>
+      <w:r>
+        <w:rPr>
+          <w:rFonts w:hint="default"/>
+          <w:lang w:val="en-US"/>
+        </w:rPr>
+        <w:t>{tenant_organization}</w:t>
       </w:r>
     </w:p>
     <w:p>
@@ -840,86 +944,57 @@
         <w:spacing w:before="21" w:line="280" w:lineRule="auto"/>
         <w:ind w:left="2782" w:right="2962"/>
         <w:jc w:val="center"/>
-      </w:pPr>
-      <w:r>
-        <w:t>11</w:t>
-      </w:r>
-      <w:r>
-        <w:rPr>
-          <w:spacing w:val="-17"/>
-        </w:rPr>
-        <w:t xml:space="preserve"> </w:t>
-      </w:r>
-      <w:r>
-        <w:t>Walsh</w:t>
-      </w:r>
-      <w:r>
-        <w:rPr>
-          <w:spacing w:val="-17"/>
-        </w:rPr>
-        <w:t xml:space="preserve"> </w:t>
-      </w:r>
-      <w:r>
-        <w:t>Family</w:t>
-      </w:r>
-      <w:r>
-        <w:rPr>
-          <w:spacing w:val="-15"/>
-        </w:rPr>
-        <w:t xml:space="preserve"> </w:t>
-      </w:r>
-      <w:r>
-        <w:t>Hall</w:t>
-      </w:r>
-      <w:r>
-        <w:rPr>
-          <w:spacing w:val="-13"/>
-        </w:rPr>
-        <w:t xml:space="preserve"> </w:t>
-      </w:r>
-      <w:r>
-        <w:t>of</w:t>
-      </w:r>
-      <w:r>
-        <w:rPr>
-          <w:spacing w:val="-17"/>
-        </w:rPr>
-        <w:t xml:space="preserve"> </w:t>
-      </w:r>
-      <w:r>
-        <w:t>Architecture Notre Dame, IN 46556 USA</w:t>
+        <w:rPr>
+          <w:rFonts w:hint="default"/>
+          <w:lang w:val="en-US"/>
+        </w:rPr>
+      </w:pPr>
+      <w:r>
+        <w:rPr>
+          <w:rFonts w:hint="default"/>
+          <w:lang w:val="en-US"/>
+        </w:rPr>
+        <w:t>{tenant_address_line1}</w:t>
+      </w:r>
+    </w:p>
+    <w:p>
+      <w:pPr>
+        <w:pStyle w:val="6"/>
+        <w:spacing w:before="21" w:line="280" w:lineRule="auto"/>
+        <w:ind w:left="2782" w:right="2962"/>
+        <w:jc w:val="center"/>
+      </w:pPr>
+      <w:r>
+        <w:rPr>
+          <w:rFonts w:hint="default"/>
+          <w:lang w:val="en-US"/>
+        </w:rPr>
+        <w:t>{tenant_address_line2}</w:t>
       </w:r>
     </w:p>
     <w:p>
       <w:pPr>
         <w:pStyle w:val="6"/>
         <w:spacing w:line="269" w:lineRule="exact"/>
-        <w:ind w:left="4052"/>
-      </w:pPr>
-      <w:r>
-        <w:t>+1</w:t>
-      </w:r>
-      <w:r>
-        <w:rPr>
-          <w:spacing w:val="-1"/>
-        </w:rPr>
-        <w:t xml:space="preserve"> </w:t>
-      </w:r>
-      <w:r>
-        <w:t xml:space="preserve">574 631 </w:t>
-      </w:r>
-      <w:r>
-        <w:rPr>
-          <w:spacing w:val="-4"/>
-        </w:rPr>
-        <w:t>9033</w:t>
+        <w:jc w:val="center"/>
+        <w:rPr>
+          <w:rFonts w:hint="default"/>
+          <w:lang w:val="en-US"/>
+        </w:rPr>
+      </w:pPr>
+      <w:r>
+        <w:rPr>
+          <w:rFonts w:hint="default"/>
+          <w:lang w:val="en-US"/>
+        </w:rPr>
+        <w:t>{tenant_phone}</w:t>
       </w:r>
     </w:p>
     <w:p>
       <w:pPr>
         <w:pStyle w:val="6"/>
         <w:spacing w:before="36"/>
-        <w:ind w:left="4118"/>
+        <w:jc w:val="center"/>
       </w:pPr>
       <w:r>
         <w:fldChar w:fldCharType="begin"/>
@@ -1176,86 +1251,14 @@
     <w:p>
       <w:pPr>
         <w:pStyle w:val="6"/>
-        <w:ind w:left="345"/>
-      </w:pPr>
-      <w:r>
-        <w:t>(RR#407)</w:t>
-      </w:r>
-      <w:r>
-        <w:rPr>
-          <w:spacing w:val="-6"/>
-        </w:rPr>
-        <w:t xml:space="preserve"> </w:t>
-      </w:r>
-      <w:r>
-        <w:rPr>
-          <w:lang w:val="en-US"/>
-        </w:rPr>
-        <w:t>{landlord_address_italy}</w:t>
-      </w:r>
-      <w:r>
-        <w:rPr>
-          <w:spacing w:val="-3"/>
-        </w:rPr>
-        <w:t xml:space="preserve"> </w:t>
-      </w:r>
-      <w:r>
-        <w:t>–</w:t>
-      </w:r>
-      <w:r>
-        <w:rPr>
-          <w:spacing w:val="-4"/>
-        </w:rPr>
-        <w:t xml:space="preserve"> </w:t>
-      </w:r>
-      <w:r>
-        <w:t>2</w:t>
-      </w:r>
-      <w:r>
-        <w:rPr>
-          <w:spacing w:val="-4"/>
-        </w:rPr>
-        <w:t xml:space="preserve"> </w:t>
-      </w:r>
-      <w:r>
-        <w:t>STUDENTS</w:t>
-      </w:r>
-      <w:r>
-        <w:rPr>
-          <w:spacing w:val="-4"/>
-        </w:rPr>
-        <w:t xml:space="preserve"> </w:t>
-      </w:r>
-      <w:r>
-        <w:t>(2</w:t>
-      </w:r>
-      <w:r>
-        <w:rPr>
-          <w:spacing w:val="-3"/>
-        </w:rPr>
-        <w:t xml:space="preserve"> </w:t>
-      </w:r>
-      <w:r>
-        <w:rPr>
-          <w:spacing w:val="-2"/>
-        </w:rPr>
-        <w:t>Bedrooms,</w:t>
-      </w:r>
-    </w:p>
-    <w:p>
-      <w:pPr>
-        <w:pStyle w:val="6"/>
         <w:spacing w:before="36"/>
         <w:ind w:left="345"/>
       </w:pPr>
       <w:r>
-        <w:t xml:space="preserve">1 </w:t>
-      </w:r>
-      <w:r>
-        <w:rPr>
-          <w:spacing w:val="-2"/>
-        </w:rPr>
-        <w:t>Bathroom)</w:t>
+        <w:rPr>
+          <w:rFonts w:hint="default"/>
+        </w:rPr>
+        <w:t>({apt1_number}) {apt1_address} - {apt1_students} STUDENTS ({apt1_bedrooms} Bedrooms, {apt1_bathrooms} Bathrooms)</w:t>
       </w:r>
     </w:p>
     <w:p>
@@ -1263,114 +1266,47 @@
         <w:pStyle w:val="6"/>
         <w:spacing w:before="53"/>
       </w:pPr>
-    </w:p>
-    <w:p>
-      <w:pPr>
-        <w:pStyle w:val="6"/>
-        <w:ind w:left="345"/>
-      </w:pPr>
-      <w:r>
-        <w:t>(RR#499)</w:t>
-      </w:r>
-      <w:r>
-        <w:rPr>
-          <w:spacing w:val="-1"/>
-        </w:rPr>
-        <w:t xml:space="preserve"> </w:t>
-      </w:r>
-      <w:r>
-        <w:t>Viale di</w:t>
-      </w:r>
-      <w:r>
-        <w:rPr>
-          <w:spacing w:val="-5"/>
-        </w:rPr>
-        <w:t xml:space="preserve"> </w:t>
-      </w:r>
-      <w:r>
-        <w:t>Trastevere 66,</w:t>
-      </w:r>
-      <w:r>
-        <w:rPr>
-          <w:spacing w:val="-1"/>
-        </w:rPr>
-        <w:t xml:space="preserve"> </w:t>
-      </w:r>
-      <w:r>
-        <w:t>Scala E,</w:t>
-      </w:r>
-      <w:r>
-        <w:rPr>
-          <w:spacing w:val="-1"/>
-        </w:rPr>
-        <w:t xml:space="preserve"> </w:t>
-      </w:r>
-      <w:r>
-        <w:t>Int. 8,</w:t>
-      </w:r>
-      <w:r>
-        <w:rPr>
-          <w:spacing w:val="-1"/>
-        </w:rPr>
-        <w:t xml:space="preserve"> </w:t>
-      </w:r>
-      <w:r>
-        <w:t>00153 Rome,</w:t>
-      </w:r>
-      <w:r>
-        <w:rPr>
-          <w:spacing w:val="-1"/>
-        </w:rPr>
-        <w:t xml:space="preserve"> </w:t>
-      </w:r>
-      <w:r>
-        <w:t>Italy –</w:t>
-      </w:r>
-      <w:r>
-        <w:rPr>
-          <w:spacing w:val="-1"/>
-        </w:rPr>
-        <w:t xml:space="preserve"> </w:t>
-      </w:r>
-      <w:r>
-        <w:t xml:space="preserve">3 STUDENTS </w:t>
-      </w:r>
-      <w:r>
-        <w:rPr>
-          <w:spacing w:val="-5"/>
-        </w:rPr>
-        <w:t>(3</w:t>
-      </w:r>
     </w:p>
     <w:p>
       <w:pPr>
         <w:pStyle w:val="6"/>
         <w:spacing w:before="31"/>
         <w:ind w:left="354"/>
-      </w:pPr>
-      <w:r>
-        <w:t>Bedrooms,</w:t>
-      </w:r>
-      <w:r>
-        <w:rPr>
-          <w:spacing w:val="-4"/>
-        </w:rPr>
-        <w:t xml:space="preserve"> </w:t>
-      </w:r>
-      <w:r>
-        <w:t>2</w:t>
-      </w:r>
-      <w:r>
-        <w:rPr>
-          <w:spacing w:val="-1"/>
-        </w:rPr>
-        <w:t xml:space="preserve"> </w:t>
-      </w:r>
-      <w:r>
-        <w:rPr>
-          <w:spacing w:val="-2"/>
-        </w:rPr>
-        <w:t>Bathrooms)</w:t>
+        <w:rPr>
+          <w:rFonts w:hint="default"/>
+        </w:rPr>
+      </w:pPr>
+      <w:r>
+        <w:rPr>
+          <w:rFonts w:hint="default"/>
+        </w:rPr>
+        <w:t>({apt2_number}) {apt2_address} - {apt2_students} STUDENTS ({apt2_bedrooms} Bedrooms, {apt2_bathrooms} Bathrooms)</w:t>
+      </w:r>
+    </w:p>
+    <w:p>
+      <w:pPr>
+        <w:pStyle w:val="6"/>
+        <w:spacing w:before="31"/>
+        <w:ind w:left="354"/>
+        <w:rPr>
+          <w:rFonts w:hint="default"/>
+        </w:rPr>
+      </w:pPr>
+    </w:p>
+    <w:p>
+      <w:pPr>
+        <w:pStyle w:val="6"/>
+        <w:spacing w:before="31"/>
+        <w:ind w:left="354"/>
+        <w:rPr>
+          <w:rFonts w:hint="default"/>
+        </w:rPr>
+      </w:pPr>
+      <w:r>
+        <w:rPr>
+          <w:rFonts w:hint="default"/>
+        </w:rPr>
+        <w:t>({apt3_number}) {apt3_address} - {apt3_students} STUDENTS ({apt3_bedrooms} Bedrooms, {apt3_bathrooms} Bathrooms)</w:t>
       </w:r>
     </w:p>
     <w:p>
@@ -1395,37 +1331,10 @@
         <w:t xml:space="preserve"> </w:t>
       </w:r>
       <w:r>
-        <w:t>5</w:t>
-      </w:r>
-      <w:r>
-        <w:rPr>
-          <w:spacing w:val="-6"/>
-        </w:rPr>
-        <w:t xml:space="preserve"> </w:t>
-      </w:r>
-      <w:r>
-        <w:t>STUDENTS,</w:t>
-      </w:r>
-      <w:r>
-        <w:rPr>
-          <w:spacing w:val="-7"/>
-        </w:rPr>
-        <w:t xml:space="preserve"> </w:t>
-      </w:r>
-      <w:r>
-        <w:t>2</w:t>
-      </w:r>
-      <w:r>
-        <w:rPr>
-          <w:spacing w:val="-14"/>
-        </w:rPr>
-        <w:t xml:space="preserve"> </w:t>
-      </w:r>
-      <w:r>
-        <w:rPr>
-          <w:spacing w:val="-2"/>
-        </w:rPr>
-        <w:t>APARTMENTS</w:t>
+        <w:rPr>
+          <w:rFonts w:hint="default"/>
+        </w:rPr>
+        <w:t>{total_students} STUDENTS {total_apartments} APARTMENTS</w:t>
       </w:r>
     </w:p>
     <w:p>
@@ -1823,139 +1732,16 @@
       </w:r>
       <w:r>
         <w:rPr>
-          <w:sz w:val="24"/>
-        </w:rPr>
-        <w:t>The</w:t>
-      </w:r>
-      <w:r>
-        <w:rPr>
-          <w:spacing w:val="-3"/>
-          <w:sz w:val="24"/>
-        </w:rPr>
-        <w:t xml:space="preserve"> </w:t>
-      </w:r>
-      <w:r>
-        <w:rPr>
-          <w:sz w:val="24"/>
-        </w:rPr>
-        <w:t>lease</w:t>
-      </w:r>
-      <w:r>
-        <w:rPr>
-          <w:spacing w:val="-3"/>
-          <w:sz w:val="24"/>
-        </w:rPr>
-        <w:t xml:space="preserve"> </w:t>
-      </w:r>
-      <w:r>
-        <w:rPr>
-          <w:sz w:val="24"/>
-        </w:rPr>
-        <w:t>term</w:t>
-      </w:r>
-      <w:r>
-        <w:rPr>
-          <w:spacing w:val="-3"/>
-          <w:sz w:val="24"/>
-        </w:rPr>
-        <w:t xml:space="preserve"> </w:t>
-      </w:r>
-      <w:r>
-        <w:rPr>
-          <w:sz w:val="24"/>
-        </w:rPr>
-        <w:t>shall</w:t>
-      </w:r>
-      <w:r>
-        <w:rPr>
-          <w:spacing w:val="-3"/>
-          <w:sz w:val="24"/>
-        </w:rPr>
-        <w:t xml:space="preserve"> </w:t>
-      </w:r>
-      <w:r>
-        <w:rPr>
-          <w:sz w:val="24"/>
-        </w:rPr>
-        <w:t>commence</w:t>
-      </w:r>
-      <w:r>
-        <w:rPr>
-          <w:spacing w:val="-3"/>
-          <w:sz w:val="24"/>
-        </w:rPr>
-        <w:t xml:space="preserve"> </w:t>
-      </w:r>
-      <w:r>
-        <w:rPr>
-          <w:sz w:val="24"/>
-        </w:rPr>
-        <w:t>on</w:t>
-      </w:r>
-      <w:r>
-        <w:rPr>
-          <w:spacing w:val="-3"/>
-          <w:sz w:val="24"/>
-        </w:rPr>
-        <w:t xml:space="preserve"> </w:t>
-      </w:r>
-      <w:r>
-        <w:rPr>
-          <w:sz w:val="24"/>
-        </w:rPr>
-        <w:t>09</w:t>
-      </w:r>
-      <w:r>
-        <w:rPr>
-          <w:spacing w:val="-3"/>
-          <w:sz w:val="24"/>
-        </w:rPr>
-        <w:t xml:space="preserve"> </w:t>
-      </w:r>
-      <w:r>
-        <w:rPr>
-          <w:sz w:val="24"/>
-        </w:rPr>
-        <w:t>January</w:t>
-      </w:r>
-      <w:r>
-        <w:rPr>
-          <w:spacing w:val="-3"/>
-          <w:sz w:val="24"/>
-        </w:rPr>
-        <w:t xml:space="preserve"> </w:t>
-      </w:r>
-      <w:r>
-        <w:rPr>
-          <w:sz w:val="24"/>
-        </w:rPr>
-        <w:t>2026</w:t>
-      </w:r>
-      <w:r>
-        <w:rPr>
-          <w:spacing w:val="-3"/>
-          <w:sz w:val="24"/>
-        </w:rPr>
-        <w:t xml:space="preserve"> </w:t>
-      </w:r>
-      <w:r>
-        <w:rPr>
-          <w:sz w:val="24"/>
-        </w:rPr>
-        <w:t xml:space="preserve">and shall terminate on </w:t>
-      </w:r>
-      <w:r>
-        <w:rPr>
-          <w:sz w:val="24"/>
-          <w:lang w:val="en-US"/>
-        </w:rPr>
-        <w:t>{lease_start_date}</w:t>
-      </w:r>
-      <w:r>
-        <w:rPr>
-          <w:sz w:val="24"/>
-        </w:rPr>
-        <w:t xml:space="preserve"> without any notice of cancellation.</w:t>
+          <w:rFonts w:hint="default"/>
+          <w:sz w:val="24"/>
+        </w:rPr>
+        <w:t>The lease term shall commence on {lease_start_date} and shall terminate on {lease_end_date}</w:t>
+      </w:r>
+      <w:r>
+        <w:rPr>
+          <w:sz w:val="24"/>
+        </w:rPr>
+        <w:t>.</w:t>
       </w:r>
     </w:p>
     <w:p>
@@ -2003,31 +1789,10 @@
       </w:r>
       <w:r>
         <w:rPr>
-          <w:sz w:val="24"/>
-          <w:lang w:val="en-US"/>
-        </w:rPr>
-        <w:t>{total_nights}</w:t>
-      </w:r>
-      <w:r>
-        <w:rPr>
           <w:rFonts w:hint="default"/>
           <w:sz w:val="24"/>
-          <w:lang w:val="en-US"/>
-        </w:rPr>
-        <w:t xml:space="preserve"> nights</w:t>
-      </w:r>
-      <w:r>
-        <w:rPr>
-          <w:sz w:val="24"/>
-        </w:rPr>
-        <w:t xml:space="preserve"> at 80.00 Euro per student,</w:t>
-      </w:r>
-      <w:r>
-        <w:rPr>
-          <w:sz w:val="24"/>
-          <w:lang w:val="en-US"/>
-        </w:rPr>
-        <w:t>${rent_per_night}</w:t>
+        </w:rPr>
+        <w:t>{rent_series} Euros at {rent_per_student_per_night} Euro per student, per night</w:t>
       </w:r>
       <w:r>
         <w:rPr>
@@ -2632,51 +2397,25 @@
         <w:rPr>
           <w:sz w:val="24"/>
         </w:rPr>
-        <w:t>in addition to the monthly rental fee. Bills will be presented for reimbursement by the Landlords at the end of the rental period. If bills are not available, as a back-up, a meter reading will be taken at the beginning and at the end of the rental period.</w:t>
-      </w:r>
-      <w:r>
-        <w:rPr>
-          <w:spacing w:val="-10"/>
-          <w:sz w:val="24"/>
-        </w:rPr>
-        <w:t xml:space="preserve"> </w:t>
-      </w:r>
-      <w:r>
-        <w:rPr>
-          <w:sz w:val="24"/>
-        </w:rPr>
-        <w:t>A</w:t>
-      </w:r>
-      <w:r>
-        <w:rPr>
-          <w:spacing w:val="-10"/>
-          <w:sz w:val="24"/>
-        </w:rPr>
-        <w:t xml:space="preserve"> </w:t>
-      </w:r>
-      <w:r>
-        <w:rPr>
-          <w:sz w:val="24"/>
-        </w:rPr>
-        <w:t>€0.49 KW for electricity will be used and a €1.48 m</w:t>
-      </w:r>
-      <w:r>
-        <w:rPr>
-          <w:sz w:val="24"/>
-          <w:vertAlign w:val="superscript"/>
-        </w:rPr>
-        <w:t>2</w:t>
+        <w:t xml:space="preserve">in addition to the monthly rental fee. Bills will be presented for reimbursement by the Landlords at the end of the rental period. </w:t>
+      </w:r>
+      <w:r>
+        <w:rPr>
+          <w:rFonts w:hint="default"/>
+          <w:sz w:val="24"/>
+        </w:rPr>
+        <w:t>If bills are not available, as a back-up, a meter reading will be taken at the beginning and at the end of the rental period and €{electricity_rate_per_m2} m² for electricity will be used and a €{gas_rate_per_m2} m² for gas will be used. The amount will be invoiced and payable within {utility_payment_days} days of receipt at the end of rental or can be taken from the security deposit</w:t>
       </w:r>
       <w:r>
         <w:rPr>
           <w:sz w:val="24"/>
           <w:vertAlign w:val="baseline"/>
         </w:rPr>
-        <w:t xml:space="preserve"> for gas will be used. The amount will be invoiced and payable within 14 days</w:t>
-      </w:r>
-      <w:r>
-        <w:rPr>
-          <w:spacing w:val="40"/>
+        <w:t>.</w:t>
+      </w:r>
+      <w:r>
+        <w:rPr>
+          <w:spacing w:val="-7"/>
           <w:sz w:val="24"/>
           <w:vertAlign w:val="baseline"/>
         </w:rPr>
@@ -2687,11 +2426,11 @@
           <w:sz w:val="24"/>
           <w:vertAlign w:val="baseline"/>
         </w:rPr>
-        <w:t>of</w:t>
-      </w:r>
-      <w:r>
-        <w:rPr>
-          <w:spacing w:val="-3"/>
+        <w:t>The Landlord reserves the right to recalculate the cost for utilities based on the Italian</w:t>
+      </w:r>
+      <w:r>
+        <w:rPr>
+          <w:spacing w:val="-1"/>
           <w:sz w:val="24"/>
           <w:vertAlign w:val="baseline"/>
         </w:rPr>
@@ -2702,11 +2441,11 @@
           <w:sz w:val="24"/>
           <w:vertAlign w:val="baseline"/>
         </w:rPr>
-        <w:t>receipt</w:t>
-      </w:r>
-      <w:r>
-        <w:rPr>
-          <w:spacing w:val="-3"/>
+        <w:t>government</w:t>
+      </w:r>
+      <w:r>
+        <w:rPr>
+          <w:spacing w:val="-2"/>
           <w:sz w:val="24"/>
           <w:vertAlign w:val="baseline"/>
         </w:rPr>
@@ -2717,11 +2456,11 @@
           <w:sz w:val="24"/>
           <w:vertAlign w:val="baseline"/>
         </w:rPr>
-        <w:t>at</w:t>
-      </w:r>
-      <w:r>
-        <w:rPr>
-          <w:spacing w:val="-3"/>
+        <w:t>or</w:t>
+      </w:r>
+      <w:r>
+        <w:rPr>
+          <w:spacing w:val="-1"/>
           <w:sz w:val="24"/>
           <w:vertAlign w:val="baseline"/>
         </w:rPr>
@@ -2732,11 +2471,71 @@
           <w:sz w:val="24"/>
           <w:vertAlign w:val="baseline"/>
         </w:rPr>
+        <w:t>utilities</w:t>
+      </w:r>
+      <w:r>
+        <w:rPr>
+          <w:spacing w:val="-1"/>
+          <w:sz w:val="24"/>
+          <w:vertAlign w:val="baseline"/>
+        </w:rPr>
+        <w:t xml:space="preserve"> </w:t>
+      </w:r>
+      <w:r>
+        <w:rPr>
+          <w:sz w:val="24"/>
+          <w:vertAlign w:val="baseline"/>
+        </w:rPr>
+        <w:t>company</w:t>
+      </w:r>
+      <w:r>
+        <w:rPr>
+          <w:spacing w:val="-1"/>
+          <w:sz w:val="24"/>
+          <w:vertAlign w:val="baseline"/>
+        </w:rPr>
+        <w:t xml:space="preserve"> </w:t>
+      </w:r>
+      <w:r>
+        <w:rPr>
+          <w:sz w:val="24"/>
+          <w:vertAlign w:val="baseline"/>
+        </w:rPr>
+        <w:t>mandates</w:t>
+      </w:r>
+      <w:r>
+        <w:rPr>
+          <w:spacing w:val="-1"/>
+          <w:sz w:val="24"/>
+          <w:vertAlign w:val="baseline"/>
+        </w:rPr>
+        <w:t xml:space="preserve"> </w:t>
+      </w:r>
+      <w:r>
+        <w:rPr>
+          <w:sz w:val="24"/>
+          <w:vertAlign w:val="baseline"/>
+        </w:rPr>
+        <w:t>for</w:t>
+      </w:r>
+      <w:r>
+        <w:rPr>
+          <w:spacing w:val="-1"/>
+          <w:sz w:val="24"/>
+          <w:vertAlign w:val="baseline"/>
+        </w:rPr>
+        <w:t xml:space="preserve"> </w:t>
+      </w:r>
+      <w:r>
+        <w:rPr>
+          <w:sz w:val="24"/>
+          <w:vertAlign w:val="baseline"/>
+        </w:rPr>
         <w:t>the</w:t>
       </w:r>
       <w:r>
         <w:rPr>
-          <w:spacing w:val="-2"/>
+          <w:spacing w:val="-1"/>
           <w:sz w:val="24"/>
           <w:vertAlign w:val="baseline"/>
         </w:rPr>
@@ -2747,11 +2546,11 @@
           <w:sz w:val="24"/>
           <w:vertAlign w:val="baseline"/>
         </w:rPr>
-        <w:t>end</w:t>
-      </w:r>
-      <w:r>
-        <w:rPr>
-          <w:spacing w:val="-2"/>
+        <w:t>new</w:t>
+      </w:r>
+      <w:r>
+        <w:rPr>
+          <w:spacing w:val="-1"/>
           <w:sz w:val="24"/>
           <w:vertAlign w:val="baseline"/>
         </w:rPr>
@@ -2762,11 +2561,11 @@
           <w:sz w:val="24"/>
           <w:vertAlign w:val="baseline"/>
         </w:rPr>
-        <w:t>of</w:t>
-      </w:r>
-      <w:r>
-        <w:rPr>
-          <w:spacing w:val="-3"/>
+        <w:t>pricing</w:t>
+      </w:r>
+      <w:r>
+        <w:rPr>
+          <w:spacing w:val="-1"/>
           <w:sz w:val="24"/>
           <w:vertAlign w:val="baseline"/>
         </w:rPr>
@@ -2777,300 +2576,24 @@
           <w:sz w:val="24"/>
           <w:vertAlign w:val="baseline"/>
         </w:rPr>
-        <w:t>rental</w:t>
-      </w:r>
-      <w:r>
-        <w:rPr>
-          <w:spacing w:val="-2"/>
+        <w:t xml:space="preserve">during the lease period. </w:t>
+      </w:r>
+      <w:r>
+        <w:rPr>
+          <w:rFonts w:hint="default"/>
           <w:sz w:val="24"/>
           <w:vertAlign w:val="baseline"/>
         </w:rPr>
-        <w:t xml:space="preserve"> </w:t>
-      </w:r>
-      <w:r>
-        <w:rPr>
+        <w:t>{wifi_info}</w:t>
+      </w:r>
+      <w:r>
+        <w:rPr>
+          <w:rFonts w:hint="default"/>
           <w:sz w:val="24"/>
           <w:vertAlign w:val="baseline"/>
-        </w:rPr>
-        <w:t>or</w:t>
-      </w:r>
-      <w:r>
-        <w:rPr>
-          <w:spacing w:val="-2"/>
-          <w:sz w:val="24"/>
-          <w:vertAlign w:val="baseline"/>
-        </w:rPr>
-        <w:t xml:space="preserve"> </w:t>
-      </w:r>
-      <w:r>
-        <w:rPr>
-          <w:sz w:val="24"/>
-          <w:vertAlign w:val="baseline"/>
-        </w:rPr>
-        <w:t>can</w:t>
-      </w:r>
-      <w:r>
-        <w:rPr>
-          <w:spacing w:val="-2"/>
-          <w:sz w:val="24"/>
-          <w:vertAlign w:val="baseline"/>
-        </w:rPr>
-        <w:t xml:space="preserve"> </w:t>
-      </w:r>
-      <w:r>
-        <w:rPr>
-          <w:sz w:val="24"/>
-          <w:vertAlign w:val="baseline"/>
-        </w:rPr>
-        <w:t>be</w:t>
-      </w:r>
-      <w:r>
-        <w:rPr>
-          <w:spacing w:val="-2"/>
-          <w:sz w:val="24"/>
-          <w:vertAlign w:val="baseline"/>
-        </w:rPr>
-        <w:t xml:space="preserve"> </w:t>
-      </w:r>
-      <w:r>
-        <w:rPr>
-          <w:sz w:val="24"/>
-          <w:vertAlign w:val="baseline"/>
-        </w:rPr>
-        <w:t>taken</w:t>
-      </w:r>
-      <w:r>
-        <w:rPr>
-          <w:spacing w:val="-2"/>
-          <w:sz w:val="24"/>
-          <w:vertAlign w:val="baseline"/>
-        </w:rPr>
-        <w:t xml:space="preserve"> </w:t>
-      </w:r>
-      <w:r>
-        <w:rPr>
-          <w:sz w:val="24"/>
-          <w:vertAlign w:val="baseline"/>
-        </w:rPr>
-        <w:t>from</w:t>
-      </w:r>
-      <w:r>
-        <w:rPr>
-          <w:spacing w:val="-2"/>
-          <w:sz w:val="24"/>
-          <w:vertAlign w:val="baseline"/>
-        </w:rPr>
-        <w:t xml:space="preserve"> </w:t>
-      </w:r>
-      <w:r>
-        <w:rPr>
-          <w:sz w:val="24"/>
-          <w:vertAlign w:val="baseline"/>
-        </w:rPr>
-        <w:t>the</w:t>
-      </w:r>
-      <w:r>
-        <w:rPr>
-          <w:spacing w:val="-2"/>
-          <w:sz w:val="24"/>
-          <w:vertAlign w:val="baseline"/>
-        </w:rPr>
-        <w:t xml:space="preserve"> </w:t>
-      </w:r>
-      <w:r>
-        <w:rPr>
-          <w:sz w:val="24"/>
-          <w:vertAlign w:val="baseline"/>
-        </w:rPr>
-        <w:t>security</w:t>
-      </w:r>
-      <w:r>
-        <w:rPr>
-          <w:spacing w:val="-2"/>
-          <w:sz w:val="24"/>
-          <w:vertAlign w:val="baseline"/>
-        </w:rPr>
-        <w:t xml:space="preserve"> </w:t>
-      </w:r>
-      <w:r>
-        <w:rPr>
-          <w:sz w:val="24"/>
-          <w:vertAlign w:val="baseline"/>
-        </w:rPr>
-        <w:t>deposit.</w:t>
-      </w:r>
-      <w:r>
-        <w:rPr>
-          <w:spacing w:val="-7"/>
-          <w:sz w:val="24"/>
-          <w:vertAlign w:val="baseline"/>
-        </w:rPr>
-        <w:t xml:space="preserve"> </w:t>
-      </w:r>
-      <w:r>
-        <w:rPr>
-          <w:sz w:val="24"/>
-          <w:vertAlign w:val="baseline"/>
-        </w:rPr>
-        <w:t>The Landlord reserves the right to recalculate the cost for utilities based on the Italian</w:t>
-      </w:r>
-      <w:r>
-        <w:rPr>
-          <w:spacing w:val="-1"/>
-          <w:sz w:val="24"/>
-          <w:vertAlign w:val="baseline"/>
-        </w:rPr>
-        <w:t xml:space="preserve"> </w:t>
-      </w:r>
-      <w:r>
-        <w:rPr>
-          <w:sz w:val="24"/>
-          <w:vertAlign w:val="baseline"/>
-        </w:rPr>
-        <w:t>government</w:t>
-      </w:r>
-      <w:r>
-        <w:rPr>
-          <w:spacing w:val="-2"/>
-          <w:sz w:val="24"/>
-          <w:vertAlign w:val="baseline"/>
-        </w:rPr>
-        <w:t xml:space="preserve"> </w:t>
-      </w:r>
-      <w:r>
-        <w:rPr>
-          <w:sz w:val="24"/>
-          <w:vertAlign w:val="baseline"/>
-        </w:rPr>
-        <w:t>or</w:t>
-      </w:r>
-      <w:r>
-        <w:rPr>
-          <w:spacing w:val="-1"/>
-          <w:sz w:val="24"/>
-          <w:vertAlign w:val="baseline"/>
-        </w:rPr>
-        <w:t xml:space="preserve"> </w:t>
-      </w:r>
-      <w:r>
-        <w:rPr>
-          <w:sz w:val="24"/>
-          <w:vertAlign w:val="baseline"/>
-        </w:rPr>
-        <w:t>utilities</w:t>
-      </w:r>
-      <w:r>
-        <w:rPr>
-          <w:spacing w:val="-1"/>
-          <w:sz w:val="24"/>
-          <w:vertAlign w:val="baseline"/>
-        </w:rPr>
-        <w:t xml:space="preserve"> </w:t>
-      </w:r>
-      <w:r>
-        <w:rPr>
-          <w:sz w:val="24"/>
-          <w:vertAlign w:val="baseline"/>
-        </w:rPr>
-        <w:t>company</w:t>
-      </w:r>
-      <w:r>
-        <w:rPr>
-          <w:spacing w:val="-1"/>
-          <w:sz w:val="24"/>
-          <w:vertAlign w:val="baseline"/>
-        </w:rPr>
-        <w:t xml:space="preserve"> </w:t>
-      </w:r>
-      <w:r>
-        <w:rPr>
-          <w:sz w:val="24"/>
-          <w:vertAlign w:val="baseline"/>
-        </w:rPr>
-        <w:t>mandates</w:t>
-      </w:r>
-      <w:r>
-        <w:rPr>
-          <w:spacing w:val="-1"/>
-          <w:sz w:val="24"/>
-          <w:vertAlign w:val="baseline"/>
-        </w:rPr>
-        <w:t xml:space="preserve"> </w:t>
-      </w:r>
-      <w:r>
-        <w:rPr>
-          <w:sz w:val="24"/>
-          <w:vertAlign w:val="baseline"/>
-        </w:rPr>
-        <w:t>for</w:t>
-      </w:r>
-      <w:r>
-        <w:rPr>
-          <w:spacing w:val="-1"/>
-          <w:sz w:val="24"/>
-          <w:vertAlign w:val="baseline"/>
-        </w:rPr>
-        <w:t xml:space="preserve"> </w:t>
-      </w:r>
-      <w:r>
-        <w:rPr>
-          <w:sz w:val="24"/>
-          <w:vertAlign w:val="baseline"/>
-        </w:rPr>
-        <w:t>the</w:t>
-      </w:r>
-      <w:r>
-        <w:rPr>
-          <w:spacing w:val="-1"/>
-          <w:sz w:val="24"/>
-          <w:vertAlign w:val="baseline"/>
-        </w:rPr>
-        <w:t xml:space="preserve"> </w:t>
-      </w:r>
-      <w:r>
-        <w:rPr>
-          <w:sz w:val="24"/>
-          <w:vertAlign w:val="baseline"/>
-        </w:rPr>
-        <w:t>new</w:t>
-      </w:r>
-      <w:r>
-        <w:rPr>
-          <w:spacing w:val="-1"/>
-          <w:sz w:val="24"/>
-          <w:vertAlign w:val="baseline"/>
-        </w:rPr>
-        <w:t xml:space="preserve"> </w:t>
-      </w:r>
-      <w:r>
-        <w:rPr>
-          <w:sz w:val="24"/>
-          <w:vertAlign w:val="baseline"/>
-        </w:rPr>
-        <w:t>pricing</w:t>
-      </w:r>
-      <w:r>
-        <w:rPr>
-          <w:spacing w:val="-1"/>
-          <w:sz w:val="24"/>
-          <w:vertAlign w:val="baseline"/>
-        </w:rPr>
-        <w:t xml:space="preserve"> </w:t>
-      </w:r>
-      <w:r>
-        <w:rPr>
-          <w:sz w:val="24"/>
-          <w:vertAlign w:val="baseline"/>
-        </w:rPr>
-        <w:t xml:space="preserve">during the lease period. The Landlord will be providing Wi-Fi connectivity in each apartment. The Tenant will be given a password to access the network at </w:t>
-      </w:r>
-      <w:r>
-        <w:rPr>
-          <w:spacing w:val="-2"/>
-          <w:sz w:val="24"/>
-          <w:vertAlign w:val="baseline"/>
-        </w:rPr>
-        <w:t>check-in.</w:t>
+          <w:lang w:val="en-US"/>
+        </w:rPr>
+        <w:t xml:space="preserve"> {cleaning_info}</w:t>
       </w:r>
     </w:p>
     <w:p>
@@ -4574,16 +4097,7 @@
         <w:t xml:space="preserve"> </w:t>
       </w:r>
       <w:r>
-        <w:t xml:space="preserve">Tenant shall call the emergency phone number of the appropriate authorities listed in the apartment handbook (Police, Fire Department, etc). </w:t>
-      </w:r>
-      <w:r>
-        <w:rPr>
-          <w:lang w:val="en-US"/>
-        </w:rPr>
-        <w:t>{landlord_name}</w:t>
-      </w:r>
-      <w:r>
-        <w:t xml:space="preserve"> LLC will provide a portal address (</w:t>
+        <w:t>Tenant shall call the emergency phone number of the appropriate authorities listed in the apartment handbook (Police, Fire Department, etc). Roma Rentals SPQR LLC will provide a portal address (</w:t>
       </w:r>
       <w:r>
         <w:fldChar w:fldCharType="begin"/>
@@ -4691,232 +4205,17 @@
       </w:r>
       <w:r>
         <w:rPr>
-          <w:sz w:val="24"/>
-        </w:rPr>
-        <w:t xml:space="preserve">The Tenant shall deposit with the Landlord Five Hundred EURO (€500.00) PER TENANT, receipt of which is hereby acknowledged by the Landlord, as security for any damage caused to the Premises, the furnishings, painting, household goods or other personal property of the Landlord during the term hereof. The deposit shall be returned to the Tenant within 60 days of the exit date from our </w:t>
-      </w:r>
-      <w:r>
-        <w:rPr>
-          <w:sz w:val="24"/>
-          <w:lang w:val="en-US"/>
-        </w:rPr>
-        <w:t>{landlord_address_usa}</w:t>
-      </w:r>
-      <w:r>
-        <w:rPr>
-          <w:sz w:val="24"/>
-        </w:rPr>
-        <w:t xml:space="preserve"> office </w:t>
-      </w:r>
-      <w:r>
-        <w:fldChar w:fldCharType="begin"/>
-      </w:r>
-      <w:r>
-        <w:instrText xml:space="preserve"> HYPERLINK "mailto:(tina@romarentals.net" \h </w:instrText>
-      </w:r>
-      <w:r>
-        <w:fldChar w:fldCharType="separate"/>
-      </w:r>
-      <w:r>
-        <w:rPr>
-          <w:sz w:val="24"/>
-        </w:rPr>
-        <w:t>(</w:t>
-      </w:r>
-      <w:r>
-        <w:rPr>
-          <w:color w:val="0000FF"/>
-          <w:sz w:val="24"/>
-          <w:u w:val="single" w:color="0000FF"/>
-          <w:lang w:val="en-US"/>
-        </w:rPr>
-        <w:t>{landlord_email}</w:t>
+          <w:rFonts w:hint="default"/>
+          <w:sz w:val="24"/>
+        </w:rPr>
+        <w:t>The Tenant shall deposit with the Landlord {security_deposit_text} receipt of which is hereby acknowledged by the Landlord, as security for any damage caused to the Premises, the furnishings, painting, household goods or other personal property of the Landlord during the term hereof. The deposit shall be returned to the Tenant within {deposit_return_days} days of the exit date from our San Diego office (tina@romarentals.net) without interest thereon, less any set-off for final exit bill balances, unpaid utilities, any damages and final exit cleaning and laundry fee upon termination of this Agreement</w:t>
       </w:r>
       <w:r>
         <w:rPr>
           <w:sz w:val="24"/>
           <w:u w:val="none"/>
         </w:rPr>
-        <w:t>)</w:t>
-      </w:r>
-      <w:r>
-        <w:rPr>
-          <w:sz w:val="24"/>
-          <w:u w:val="none"/>
-        </w:rPr>
-        <w:fldChar w:fldCharType="end"/>
-      </w:r>
-      <w:r>
-        <w:rPr>
-          <w:sz w:val="24"/>
-          <w:u w:val="none"/>
-        </w:rPr>
-        <w:t xml:space="preserve"> without interest thereon, less any set-off for final</w:t>
-      </w:r>
-      <w:r>
-        <w:rPr>
-          <w:spacing w:val="-4"/>
-          <w:sz w:val="24"/>
-          <w:u w:val="none"/>
-        </w:rPr>
-        <w:t xml:space="preserve"> </w:t>
-      </w:r>
-      <w:r>
-        <w:rPr>
-          <w:sz w:val="24"/>
-          <w:u w:val="none"/>
-        </w:rPr>
-        <w:t>exit</w:t>
-      </w:r>
-      <w:r>
-        <w:rPr>
-          <w:spacing w:val="-5"/>
-          <w:sz w:val="24"/>
-          <w:u w:val="none"/>
-        </w:rPr>
-        <w:t xml:space="preserve"> </w:t>
-      </w:r>
-      <w:r>
-        <w:rPr>
-          <w:sz w:val="24"/>
-          <w:u w:val="none"/>
-        </w:rPr>
-        <w:t>bill</w:t>
-      </w:r>
-      <w:r>
-        <w:rPr>
-          <w:spacing w:val="-4"/>
-          <w:sz w:val="24"/>
-          <w:u w:val="none"/>
-        </w:rPr>
-        <w:t xml:space="preserve"> </w:t>
-      </w:r>
-      <w:r>
-        <w:rPr>
-          <w:sz w:val="24"/>
-          <w:u w:val="none"/>
-        </w:rPr>
-        <w:t>balances,</w:t>
-      </w:r>
-      <w:r>
-        <w:rPr>
-          <w:spacing w:val="-5"/>
-          <w:sz w:val="24"/>
-          <w:u w:val="none"/>
-        </w:rPr>
-        <w:t xml:space="preserve"> </w:t>
-      </w:r>
-      <w:r>
-        <w:rPr>
-          <w:sz w:val="24"/>
-          <w:u w:val="none"/>
-        </w:rPr>
-        <w:t>unpaid</w:t>
-      </w:r>
-      <w:r>
-        <w:rPr>
-          <w:spacing w:val="-4"/>
-          <w:sz w:val="24"/>
-          <w:u w:val="none"/>
-        </w:rPr>
-        <w:t xml:space="preserve"> </w:t>
-      </w:r>
-      <w:r>
-        <w:rPr>
-          <w:sz w:val="24"/>
-          <w:u w:val="none"/>
-        </w:rPr>
-        <w:t>utilities,</w:t>
-      </w:r>
-      <w:r>
-        <w:rPr>
-          <w:spacing w:val="-5"/>
-          <w:sz w:val="24"/>
-          <w:u w:val="none"/>
-        </w:rPr>
-        <w:t xml:space="preserve"> </w:t>
-      </w:r>
-      <w:r>
-        <w:rPr>
-          <w:sz w:val="24"/>
-          <w:u w:val="none"/>
-        </w:rPr>
-        <w:t>any</w:t>
-      </w:r>
-      <w:r>
-        <w:rPr>
-          <w:spacing w:val="-4"/>
-          <w:sz w:val="24"/>
-          <w:u w:val="none"/>
-        </w:rPr>
-        <w:t xml:space="preserve"> </w:t>
-      </w:r>
-      <w:r>
-        <w:rPr>
-          <w:sz w:val="24"/>
-          <w:u w:val="none"/>
-        </w:rPr>
-        <w:t>damages</w:t>
-      </w:r>
-      <w:r>
-        <w:rPr>
-          <w:spacing w:val="-4"/>
-          <w:sz w:val="24"/>
-          <w:u w:val="none"/>
-        </w:rPr>
-        <w:t xml:space="preserve"> </w:t>
-      </w:r>
-      <w:r>
-        <w:rPr>
-          <w:sz w:val="24"/>
-          <w:u w:val="none"/>
-        </w:rPr>
-        <w:t>and</w:t>
-      </w:r>
-      <w:r>
-        <w:rPr>
-          <w:spacing w:val="-4"/>
-          <w:sz w:val="24"/>
-          <w:u w:val="none"/>
-        </w:rPr>
-        <w:t xml:space="preserve"> </w:t>
-      </w:r>
-      <w:r>
-        <w:rPr>
-          <w:sz w:val="24"/>
-          <w:u w:val="none"/>
-        </w:rPr>
-        <w:t>final</w:t>
-      </w:r>
-      <w:r>
-        <w:rPr>
-          <w:spacing w:val="-4"/>
-          <w:sz w:val="24"/>
-          <w:u w:val="none"/>
-        </w:rPr>
-        <w:t xml:space="preserve"> </w:t>
-      </w:r>
-      <w:r>
-        <w:rPr>
-          <w:sz w:val="24"/>
-          <w:u w:val="none"/>
-        </w:rPr>
-        <w:t>exit</w:t>
-      </w:r>
-      <w:r>
-        <w:rPr>
-          <w:spacing w:val="-5"/>
-          <w:sz w:val="24"/>
-          <w:u w:val="none"/>
-        </w:rPr>
-        <w:t xml:space="preserve"> </w:t>
-      </w:r>
-      <w:r>
-        <w:rPr>
-          <w:sz w:val="24"/>
-          <w:u w:val="none"/>
-        </w:rPr>
-        <w:t>cleaning and laundry fee upon termination of this Agreement.</w:t>
+        <w:t>.</w:t>
       </w:r>
     </w:p>
     <w:p>
@@ -4953,8 +4252,6 @@
           <w:rFonts w:ascii="Times New Roman"/>
         </w:rPr>
       </w:pPr>
-      <w:bookmarkStart w:id="0" w:name="_GoBack"/>
-      <w:bookmarkEnd w:id="0"/>
       <w:r>
         <w:t xml:space="preserve">Page 4 of 7 </w:t>
       </w:r>
@@ -5740,20 +5037,7 @@
         <w:rPr>
           <w:sz w:val="24"/>
         </w:rPr>
-        <w:t xml:space="preserve">Tenant shall and may peacefully and quietly have, hold and enjoy the Premises for the term hereof. The Tenant must abide by all rules and regulations set forth by </w:t>
-      </w:r>
-      <w:r>
-        <w:rPr>
-          <w:sz w:val="24"/>
-          <w:lang w:val="en-US"/>
-        </w:rPr>
-        <w:t>{landlord_name}</w:t>
-      </w:r>
-      <w:r>
-        <w:rPr>
-          <w:sz w:val="24"/>
-        </w:rPr>
-        <w:t xml:space="preserve"> and each individual condominium unit. The Tenant will be responsible for any violation of these rules that may result in complaints from neighbors and/or a formal complaint from a Police agency. Damage fees could be </w:t>
+        <w:t xml:space="preserve">Tenant shall and may peacefully and quietly have, hold and enjoy the Premises for the term hereof. The Tenant must abide by all rules and regulations set forth by Roma Rentals SPQR and each individual condominium unit. The Tenant will be responsible for any violation of these rules that may result in complaints from neighbors and/or a formal complaint from a Police agency. Damage fees could be </w:t>
       </w:r>
       <w:r>
         <w:rPr>
@@ -6626,20 +5910,7 @@
         <w:rPr>
           <w:sz w:val="24"/>
         </w:rPr>
-        <w:t xml:space="preserve">agree that </w:t>
-      </w:r>
-      <w:r>
-        <w:rPr>
-          <w:sz w:val="24"/>
-          <w:lang w:val="en-US"/>
-        </w:rPr>
-        <w:t>{landlord_name}</w:t>
-      </w:r>
-      <w:r>
-        <w:rPr>
-          <w:sz w:val="24"/>
-        </w:rPr>
-        <w:t>, LLC (the "Company") may, at its sole discretion, sell, transfer, or assign all or part of its business, including this contract, to a third party as part of any sale, merger, or transfer of the Company or its assets. In such event, all rights and obligations under this contract shall be assigned and transferred to the new owner or assignee without the need for additional consent from the other party, provided that the new owner or assignee assumes the obligations set forth in this contract.</w:t>
+        <w:t>agree that Roma Rentals SPQR, LLC (the "Company") may, at its sole discretion, sell, transfer, or assign all or part of its business, including this contract, to a third party as part of any sale, merger, or transfer of the Company or its assets. In such event, all rights and obligations under this contract shall be assigned and transferred to the new owner or assignee without the need for additional consent from the other party, provided that the new owner or assignee assumes the obligations set forth in this contract.</w:t>
       </w:r>
     </w:p>
     <w:p>
@@ -7557,14 +6828,7 @@
     <w:p>
       <w:pPr>
         <w:pStyle w:val="6"/>
-        <w:rPr>
-          <w:sz w:val="20"/>
-        </w:rPr>
-      </w:pPr>
-    </w:p>
-    <w:p>
-      <w:pPr>
-        <w:pStyle w:val="6"/>
+        <w:spacing w:before="189"/>
         <w:rPr>
           <w:sz w:val="20"/>
         </w:rPr>
@@ -7585,7 +6849,7 @@
         <mc:AlternateContent>
           <mc:Choice Requires="wps">
             <w:drawing>
-              <wp:anchor distT="0" distB="0" distL="0" distR="0" simplePos="0" relativeHeight="251659264" behindDoc="1" locked="0" layoutInCell="1" allowOverlap="1">
+              <wp:anchor distT="0" distB="0" distL="0" distR="0" simplePos="0" relativeHeight="251660288" behindDoc="1" locked="0" layoutInCell="1" allowOverlap="1">
                 <wp:simplePos x="0" y="0"/>
                 <wp:positionH relativeFrom="page">
                   <wp:posOffset>892175</wp:posOffset>
@@ -7594,7 +6858,7 @@
                   <wp:posOffset>281305</wp:posOffset>
                 </wp:positionV>
                 <wp:extent cx="5774690" cy="1270"/>
-                <wp:effectExtent l="0" t="0" r="0" b="0"/>
+                <wp:effectExtent l="0" t="9525" r="16510" b="8255"/>
                 <wp:wrapTopAndBottom/>
                 <wp:docPr id="2" name="Graphic 2"/>
                 <wp:cNvGraphicFramePr/>
@@ -7642,7 +6906,7 @@
           </mc:Choice>
           <mc:Fallback>
             <w:pict>
-              <v:shape id="Graphic 2" o:spid="_x0000_s1026" o:spt="100" style="position:absolute;left:0pt;margin-left:70.25pt;margin-top:22.15pt;height:0.1pt;width:454.7pt;mso-position-horizontal-relative:page;mso-wrap-distance-bottom:0pt;mso-wrap-distance-top:0pt;z-index:-251657216;mso-width-relative:page;mso-height-relative:page;" filled="f" stroked="t" coordsize="5774690,1" o:gfxdata="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" path="m0,0l5774690,0e">
+              <v:shape id="Graphic 2" o:spid="_x0000_s1026" o:spt="100" style="position:absolute;left:0pt;margin-left:70.25pt;margin-top:22.15pt;height:0.1pt;width:454.7pt;mso-position-horizontal-relative:page;mso-wrap-distance-bottom:0pt;mso-wrap-distance-top:0pt;z-index:-251656192;mso-width-relative:page;mso-height-relative:page;" filled="f" stroked="t" coordsize="5774690,1" o:gfxdata="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" path="m0,0l5774690,0e">
                 <v:fill on="f" focussize="0,0"/>
                 <v:stroke weight="1.5pt" color="#000000" joinstyle="round"/>
                 <v:imagedata o:title=""/>
@@ -7666,12 +6930,9 @@
       </w:pPr>
       <w:r>
         <w:rPr>
-          <w:lang w:val="en-US"/>
-        </w:rPr>
-        <w:t>{tenant_name}</w:t>
-      </w:r>
-      <w:r>
-        <w:t>, Director of Finance &amp; Operations</w:t>
+          <w:rFonts w:hint="default"/>
+        </w:rPr>
+        <w:t>{tenant_rep_name}</w:t>
       </w:r>
       <w:r>
         <w:tab/>
@@ -7683,7 +6944,10 @@
         <w:t xml:space="preserve">Date </w:t>
       </w:r>
       <w:r>
-        <w:t>University of Notre Dame</w:t>
+        <w:rPr>
+          <w:rFonts w:hint="default"/>
+        </w:rPr>
+        <w:t>{tenant_organization}</w:t>
       </w:r>
     </w:p>
     <w:p>
@@ -7705,15 +6969,7 @@
     <w:p>
       <w:pPr>
         <w:pStyle w:val="6"/>
-        <w:rPr>
-          <w:sz w:val="20"/>
-        </w:rPr>
-      </w:pPr>
-    </w:p>
-    <w:p>
-      <w:pPr>
-        <w:pStyle w:val="6"/>
-        <w:spacing w:before="191"/>
+        <w:spacing w:before="189"/>
         <w:rPr>
           <w:sz w:val="20"/>
         </w:rPr>
@@ -7725,7 +6981,311 @@
         <mc:AlternateContent>
           <mc:Choice Requires="wps">
             <w:drawing>
-              <wp:anchor distT="0" distB="0" distL="0" distR="0" simplePos="0" relativeHeight="251659264" behindDoc="1" locked="0" layoutInCell="1" allowOverlap="1">
+              <wp:anchor distT="0" distB="0" distL="0" distR="0" simplePos="0" relativeHeight="251661312" behindDoc="1" locked="0" layoutInCell="1" allowOverlap="1">
+                <wp:simplePos x="0" y="0"/>
+                <wp:positionH relativeFrom="page">
+                  <wp:posOffset>892175</wp:posOffset>
+                </wp:positionH>
+                <wp:positionV relativeFrom="paragraph">
+                  <wp:posOffset>281305</wp:posOffset>
+                </wp:positionV>
+                <wp:extent cx="5774690" cy="1270"/>
+                <wp:effectExtent l="0" t="9525" r="16510" b="8255"/>
+                <wp:wrapTopAndBottom/>
+                <wp:docPr id="5" name="Graphic 2"/>
+                <wp:cNvGraphicFramePr/>
+                <a:graphic xmlns:a="http://schemas.openxmlformats.org/drawingml/2006/main">
+                  <a:graphicData uri="http://schemas.microsoft.com/office/word/2010/wordprocessingShape">
+                    <wps:wsp>
+                      <wps:cNvSpPr/>
+                      <wps:spPr>
+                        <a:xfrm>
+                          <a:off x="0" y="0"/>
+                          <a:ext cx="5774690" cy="1270"/>
+                        </a:xfrm>
+                        <a:custGeom>
+                          <a:avLst/>
+                          <a:gdLst/>
+                          <a:ahLst/>
+                          <a:cxnLst/>
+                          <a:rect l="l" t="t" r="r" b="b"/>
+                          <a:pathLst>
+                            <a:path w="5774690">
+                              <a:moveTo>
+                                <a:pt x="0" y="0"/>
+                              </a:moveTo>
+                              <a:lnTo>
+                                <a:pt x="5774690" y="0"/>
+                              </a:lnTo>
+                            </a:path>
+                          </a:pathLst>
+                        </a:custGeom>
+                        <a:ln w="19050">
+                          <a:solidFill>
+                            <a:srgbClr val="000000"/>
+                          </a:solidFill>
+                          <a:prstDash val="solid"/>
+                        </a:ln>
+                      </wps:spPr>
+                      <wps:bodyPr wrap="square" lIns="0" tIns="0" rIns="0" bIns="0" rtlCol="0">
+                        <a:noAutofit/>
+                      </wps:bodyPr>
+                    </wps:wsp>
+                  </a:graphicData>
+                </a:graphic>
+              </wp:anchor>
+            </w:drawing>
+          </mc:Choice>
+          <mc:Fallback>
+            <w:pict>
+              <v:shape id="Graphic 2" o:spid="_x0000_s1026" o:spt="100" style="position:absolute;left:0pt;margin-left:70.25pt;margin-top:22.15pt;height:0.1pt;width:454.7pt;mso-position-horizontal-relative:page;mso-wrap-distance-bottom:0pt;mso-wrap-distance-top:0pt;z-index:-251655168;mso-width-relative:page;mso-height-relative:page;" filled="f" stroked="t" coordsize="5774690,1" o:gfxdata="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" path="m0,0l5774690,0e">
+                <v:fill on="f" focussize="0,0"/>
+                <v:stroke weight="1.5pt" color="#000000" joinstyle="round"/>
+                <v:imagedata o:title=""/>
+                <o:lock v:ext="edit" aspectratio="f"/>
+                <v:textbox inset="0mm,0mm,0mm,0mm"/>
+                <w10:wrap type="topAndBottom"/>
+              </v:shape>
+            </w:pict>
+          </mc:Fallback>
+        </mc:AlternateContent>
+      </w:r>
+    </w:p>
+    <w:p>
+      <w:pPr>
+        <w:pStyle w:val="6"/>
+        <w:tabs>
+          <w:tab w:val="left" w:pos="8279"/>
+        </w:tabs>
+        <w:spacing w:before="58" w:line="266" w:lineRule="auto"/>
+        <w:ind w:left="354" w:right="1291" w:hanging="10"/>
+      </w:pPr>
+      <w:r>
+        <w:rPr>
+          <w:rFonts w:hint="default"/>
+        </w:rPr>
+        <w:t>{additional_signature_1_name}</w:t>
+      </w:r>
+      <w:r>
+        <w:tab/>
+      </w:r>
+      <w:r>
+        <w:rPr>
+          <w:spacing w:val="-4"/>
+        </w:rPr>
+        <w:t xml:space="preserve">Date </w:t>
+      </w:r>
+      <w:r>
+        <w:rPr>
+          <w:rFonts w:hint="default"/>
+        </w:rPr>
+        <w:t>{additional_signature_1_org}</w:t>
+      </w:r>
+    </w:p>
+    <w:p>
+      <w:pPr>
+        <w:pStyle w:val="6"/>
+        <w:rPr>
+          <w:sz w:val="20"/>
+        </w:rPr>
+      </w:pPr>
+    </w:p>
+    <w:p>
+      <w:pPr>
+        <w:pStyle w:val="6"/>
+        <w:rPr>
+          <w:sz w:val="20"/>
+        </w:rPr>
+      </w:pPr>
+    </w:p>
+    <w:p>
+      <w:pPr>
+        <w:pStyle w:val="6"/>
+        <w:spacing w:before="189"/>
+        <w:rPr>
+          <w:sz w:val="20"/>
+        </w:rPr>
+      </w:pPr>
+      <w:r>
+        <w:rPr>
+          <w:sz w:val="20"/>
+        </w:rPr>
+        <mc:AlternateContent>
+          <mc:Choice Requires="wps">
+            <w:drawing>
+              <wp:anchor distT="0" distB="0" distL="0" distR="0" simplePos="0" relativeHeight="251662336" behindDoc="1" locked="0" layoutInCell="1" allowOverlap="1">
+                <wp:simplePos x="0" y="0"/>
+                <wp:positionH relativeFrom="page">
+                  <wp:posOffset>892175</wp:posOffset>
+                </wp:positionH>
+                <wp:positionV relativeFrom="paragraph">
+                  <wp:posOffset>281305</wp:posOffset>
+                </wp:positionV>
+                <wp:extent cx="5774690" cy="1270"/>
+                <wp:effectExtent l="0" t="9525" r="16510" b="8255"/>
+                <wp:wrapTopAndBottom/>
+                <wp:docPr id="7" name="Graphic 2"/>
+                <wp:cNvGraphicFramePr/>
+                <a:graphic xmlns:a="http://schemas.openxmlformats.org/drawingml/2006/main">
+                  <a:graphicData uri="http://schemas.microsoft.com/office/word/2010/wordprocessingShape">
+                    <wps:wsp>
+                      <wps:cNvSpPr/>
+                      <wps:spPr>
+                        <a:xfrm>
+                          <a:off x="0" y="0"/>
+                          <a:ext cx="5774690" cy="1270"/>
+                        </a:xfrm>
+                        <a:custGeom>
+                          <a:avLst/>
+                          <a:gdLst/>
+                          <a:ahLst/>
+                          <a:cxnLst/>
+                          <a:rect l="l" t="t" r="r" b="b"/>
+                          <a:pathLst>
+                            <a:path w="5774690">
+                              <a:moveTo>
+                                <a:pt x="0" y="0"/>
+                              </a:moveTo>
+                              <a:lnTo>
+                                <a:pt x="5774690" y="0"/>
+                              </a:lnTo>
+                            </a:path>
+                          </a:pathLst>
+                        </a:custGeom>
+                        <a:ln w="19050">
+                          <a:solidFill>
+                            <a:srgbClr val="000000"/>
+                          </a:solidFill>
+                          <a:prstDash val="solid"/>
+                        </a:ln>
+                      </wps:spPr>
+                      <wps:bodyPr wrap="square" lIns="0" tIns="0" rIns="0" bIns="0" rtlCol="0">
+                        <a:noAutofit/>
+                      </wps:bodyPr>
+                    </wps:wsp>
+                  </a:graphicData>
+                </a:graphic>
+              </wp:anchor>
+            </w:drawing>
+          </mc:Choice>
+          <mc:Fallback>
+            <w:pict>
+              <v:shape id="Graphic 2" o:spid="_x0000_s1026" o:spt="100" style="position:absolute;left:0pt;margin-left:70.25pt;margin-top:22.15pt;height:0.1pt;width:454.7pt;mso-position-horizontal-relative:page;mso-wrap-distance-bottom:0pt;mso-wrap-distance-top:0pt;z-index:-251654144;mso-width-relative:page;mso-height-relative:page;" filled="f" stroked="t" coordsize="5774690,1" o:gfxdata="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" path="m0,0l5774690,0e">
+                <v:fill on="f" focussize="0,0"/>
+                <v:stroke weight="1.5pt" color="#000000" joinstyle="round"/>
+                <v:imagedata o:title=""/>
+                <o:lock v:ext="edit" aspectratio="f"/>
+                <v:textbox inset="0mm,0mm,0mm,0mm"/>
+                <w10:wrap type="topAndBottom"/>
+              </v:shape>
+            </w:pict>
+          </mc:Fallback>
+        </mc:AlternateContent>
+      </w:r>
+    </w:p>
+    <w:p>
+      <w:pPr>
+        <w:pStyle w:val="6"/>
+        <w:tabs>
+          <w:tab w:val="left" w:pos="8279"/>
+        </w:tabs>
+        <w:spacing w:before="58" w:line="266" w:lineRule="auto"/>
+        <w:ind w:left="354" w:right="1291" w:hanging="10"/>
+        <w:rPr>
+          <w:rFonts w:hint="default"/>
+          <w:lang w:val="en-US"/>
+        </w:rPr>
+      </w:pPr>
+      <w:r>
+        <w:rPr>
+          <w:rFonts w:hint="default"/>
+        </w:rPr>
+        <w:t>{additional_signature_</w:t>
+      </w:r>
+      <w:r>
+        <w:rPr>
+          <w:rFonts w:hint="default"/>
+          <w:lang w:val="en-US"/>
+        </w:rPr>
+        <w:t>2</w:t>
+      </w:r>
+      <w:r>
+        <w:rPr>
+          <w:rFonts w:hint="default"/>
+        </w:rPr>
+        <w:t>_name}</w:t>
+      </w:r>
+      <w:r>
+        <w:tab/>
+      </w:r>
+      <w:r>
+        <w:rPr>
+          <w:spacing w:val="-4"/>
+        </w:rPr>
+        <w:t xml:space="preserve">Date </w:t>
+      </w:r>
+      <w:r>
+        <w:rPr>
+          <w:rFonts w:hint="default"/>
+        </w:rPr>
+        <w:t>{additional_signature_</w:t>
+      </w:r>
+      <w:r>
+        <w:rPr>
+          <w:rFonts w:hint="default"/>
+          <w:lang w:val="en-US"/>
+        </w:rPr>
+        <w:t>2</w:t>
+      </w:r>
+      <w:r>
+        <w:rPr>
+          <w:rFonts w:hint="default"/>
+        </w:rPr>
+        <w:t>_org</w:t>
+      </w:r>
+      <w:r>
+        <w:rPr>
+          <w:rFonts w:hint="default"/>
+          <w:lang w:val="en-US"/>
+        </w:rPr>
+        <w:t>}</w:t>
+      </w:r>
+      <w:bookmarkStart w:id="0" w:name="_GoBack"/>
+      <w:bookmarkEnd w:id="0"/>
+    </w:p>
+    <w:p>
+      <w:pPr>
+        <w:pStyle w:val="6"/>
+        <w:rPr>
+          <w:sz w:val="20"/>
+        </w:rPr>
+      </w:pPr>
+    </w:p>
+    <w:p>
+      <w:pPr>
+        <w:pStyle w:val="6"/>
+        <w:spacing w:before="191"/>
+        <w:rPr>
+          <w:sz w:val="20"/>
+        </w:rPr>
+      </w:pPr>
+    </w:p>
+    <w:p>
+      <w:pPr>
+        <w:pStyle w:val="6"/>
+        <w:spacing w:before="191"/>
+        <w:rPr>
+          <w:sz w:val="20"/>
+        </w:rPr>
+      </w:pPr>
+      <w:r>
+        <w:rPr>
+          <w:sz w:val="20"/>
+        </w:rPr>
+        <mc:AlternateContent>
+          <mc:Choice Requires="wps">
+            <w:drawing>
+              <wp:anchor distT="0" distB="0" distL="0" distR="0" simplePos="0" relativeHeight="251660288" behindDoc="1" locked="0" layoutInCell="1" allowOverlap="1">
                 <wp:simplePos x="0" y="0"/>
                 <wp:positionH relativeFrom="page">
                   <wp:posOffset>894080</wp:posOffset>
@@ -7734,7 +7294,7 @@
                   <wp:posOffset>282575</wp:posOffset>
                 </wp:positionV>
                 <wp:extent cx="5774690" cy="1270"/>
-                <wp:effectExtent l="0" t="0" r="0" b="0"/>
+                <wp:effectExtent l="0" t="9525" r="16510" b="8255"/>
                 <wp:wrapTopAndBottom/>
                 <wp:docPr id="3" name="Graphic 3"/>
                 <wp:cNvGraphicFramePr/>
@@ -7782,7 +7342,7 @@
           </mc:Choice>
           <mc:Fallback>
             <w:pict>
-              <v:shape id="Graphic 3" o:spid="_x0000_s1026" o:spt="100" style="position:absolute;left:0pt;margin-left:70.4pt;margin-top:22.25pt;height:0.1pt;width:454.7pt;mso-position-horizontal-relative:page;mso-wrap-distance-bottom:0pt;mso-wrap-distance-top:0pt;z-index:-251657216;mso-width-relative:page;mso-height-relative:page;" filled="f" stroked="t" coordsize="5774690,1" o:gfxdata="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" path="m0,0l5774690,0e">
+              <v:shape id="Graphic 3" o:spid="_x0000_s1026" o:spt="100" style="position:absolute;left:0pt;margin-left:70.4pt;margin-top:22.25pt;height:0.1pt;width:454.7pt;mso-position-horizontal-relative:page;mso-wrap-distance-bottom:0pt;mso-wrap-distance-top:0pt;z-index:-251656192;mso-width-relative:page;mso-height-relative:page;" filled="f" stroked="t" coordsize="5774690,1" o:gfxdata="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" path="m0,0l5774690,0e">
                 <v:fill on="f" focussize="0,0"/>
                 <v:stroke weight="1.5pt" color="#000000" joinstyle="round"/>
                 <v:imagedata o:title=""/>
@@ -7832,10 +7392,7 @@
         <w:t xml:space="preserve"> </w:t>
       </w:r>
       <w:r>
-        <w:rPr>
-          <w:lang w:val="en-US"/>
-        </w:rPr>
-        <w:t>{landlord_name}</w:t>
+        <w:t>Roma</w:t>
       </w:r>
       <w:r>
         <w:rPr>
@@ -7844,6 +7401,15 @@
         <w:t xml:space="preserve"> </w:t>
       </w:r>
       <w:r>
+        <w:t>Rentals SPQR</w:t>
+      </w:r>
+      <w:r>
+        <w:rPr>
+          <w:spacing w:val="-1"/>
+        </w:rPr>
+        <w:t xml:space="preserve"> </w:t>
+      </w:r>
+      <w:r>
         <w:t xml:space="preserve">LLC </w:t>
       </w:r>
       <w:r>
@@ -7911,119 +7477,19 @@
       <w:pPr>
         <w:pStyle w:val="6"/>
       </w:pPr>
-    </w:p>
-    <w:p>
-      <w:pPr>
-        <w:pStyle w:val="6"/>
-      </w:pPr>
-    </w:p>
-    <w:p>
-      <w:pPr>
-        <w:pStyle w:val="6"/>
-      </w:pPr>
-    </w:p>
-    <w:p>
-      <w:pPr>
-        <w:pStyle w:val="6"/>
-      </w:pPr>
-    </w:p>
-    <w:p>
-      <w:pPr>
-        <w:pStyle w:val="6"/>
-      </w:pPr>
-    </w:p>
-    <w:p>
-      <w:pPr>
-        <w:pStyle w:val="6"/>
-      </w:pPr>
-    </w:p>
-    <w:p>
-      <w:pPr>
-        <w:pStyle w:val="6"/>
-      </w:pPr>
-    </w:p>
-    <w:p>
-      <w:pPr>
-        <w:pStyle w:val="6"/>
-      </w:pPr>
-    </w:p>
-    <w:p>
-      <w:pPr>
-        <w:pStyle w:val="6"/>
-      </w:pPr>
-    </w:p>
-    <w:p>
-      <w:pPr>
-        <w:pStyle w:val="6"/>
-        <w:spacing w:before="58"/>
-      </w:pPr>
-    </w:p>
-    <w:p>
-      <w:pPr>
-        <w:pStyle w:val="6"/>
-        <w:tabs>
-          <w:tab w:val="left" w:pos="1894"/>
-        </w:tabs>
-        <w:ind w:right="303"/>
-        <w:jc w:val="right"/>
-        <w:rPr>
-          <w:rFonts w:ascii="Times New Roman"/>
-        </w:rPr>
-      </w:pPr>
-      <w:r>
-        <w:t>Page</w:t>
-      </w:r>
-      <w:r>
-        <w:rPr>
-          <w:spacing w:val="-1"/>
-        </w:rPr>
-        <w:t xml:space="preserve"> </w:t>
-      </w:r>
-      <w:r>
-        <w:t>7 of</w:t>
-      </w:r>
-      <w:r>
-        <w:rPr>
-          <w:spacing w:val="-1"/>
-        </w:rPr>
-        <w:t xml:space="preserve"> </w:t>
-      </w:r>
-      <w:r>
-        <w:rPr>
-          <w:spacing w:val="-10"/>
-        </w:rPr>
-        <w:t>7</w:t>
-      </w:r>
-      <w:r>
-        <w:rPr>
-          <w:rFonts w:ascii="Times New Roman"/>
-          <w:u w:val="single"/>
-        </w:rPr>
-        <w:tab/>
-      </w:r>
-    </w:p>
-    <w:p>
-      <w:pPr>
-        <w:pStyle w:val="6"/>
-        <w:spacing w:before="227"/>
+      <w:r>
         <w:rPr>
           <w:rFonts w:ascii="Times New Roman"/>
           <w:sz w:val="20"/>
         </w:rPr>
-      </w:pPr>
-      <w:r>
-        <w:rPr>
-          <w:rFonts w:ascii="Times New Roman"/>
-          <w:sz w:val="20"/>
-        </w:rPr>
         <w:drawing>
-          <wp:anchor distT="0" distB="0" distL="0" distR="0" simplePos="0" relativeHeight="251660288" behindDoc="1" locked="0" layoutInCell="1" allowOverlap="1">
+          <wp:anchor distT="0" distB="0" distL="0" distR="0" simplePos="0" relativeHeight="251659264" behindDoc="1" locked="0" layoutInCell="1" allowOverlap="1">
             <wp:simplePos x="0" y="0"/>
             <wp:positionH relativeFrom="page">
-              <wp:posOffset>3606800</wp:posOffset>
+              <wp:posOffset>3416300</wp:posOffset>
             </wp:positionH>
             <wp:positionV relativeFrom="paragraph">
-              <wp:posOffset>305435</wp:posOffset>
+              <wp:posOffset>104775</wp:posOffset>
             </wp:positionV>
             <wp:extent cx="709930" cy="874395"/>
             <wp:effectExtent l="0" t="0" r="0" b="0"/>
@@ -8058,6 +7524,75 @@
           </wp:anchor>
         </w:drawing>
       </w:r>
+    </w:p>
+    <w:p>
+      <w:pPr>
+        <w:pStyle w:val="6"/>
+      </w:pPr>
+    </w:p>
+    <w:p>
+      <w:pPr>
+        <w:pStyle w:val="6"/>
+        <w:tabs>
+          <w:tab w:val="left" w:pos="1894"/>
+        </w:tabs>
+        <w:ind w:right="303"/>
+        <w:jc w:val="right"/>
+        <w:rPr>
+          <w:rFonts w:ascii="Times New Roman"/>
+        </w:rPr>
+      </w:pPr>
+      <w:r>
+        <w:t>Page</w:t>
+      </w:r>
+      <w:r>
+        <w:rPr>
+          <w:spacing w:val="-1"/>
+        </w:rPr>
+        <w:t xml:space="preserve"> </w:t>
+      </w:r>
+      <w:r>
+        <w:t>7 of</w:t>
+      </w:r>
+      <w:r>
+        <w:rPr>
+          <w:spacing w:val="-1"/>
+        </w:rPr>
+        <w:t xml:space="preserve"> </w:t>
+      </w:r>
+      <w:r>
+        <w:rPr>
+          <w:spacing w:val="-10"/>
+        </w:rPr>
+        <w:t>7</w:t>
+      </w:r>
+      <w:r>
+        <w:rPr>
+          <w:rFonts w:ascii="Times New Roman"/>
+          <w:u w:val="single"/>
+        </w:rPr>
+        <w:tab/>
+      </w:r>
+    </w:p>
+    <w:p>
+      <w:pPr>
+        <w:pStyle w:val="6"/>
+        <w:spacing w:before="227"/>
+        <w:rPr>
+          <w:rFonts w:ascii="Times New Roman"/>
+          <w:sz w:val="20"/>
+        </w:rPr>
+      </w:pPr>
+    </w:p>
+    <w:p>
+      <w:pPr>
+        <w:pStyle w:val="6"/>
+        <w:spacing w:before="227"/>
+        <w:rPr>
+          <w:rFonts w:ascii="Times New Roman"/>
+          <w:sz w:val="20"/>
+        </w:rPr>
+      </w:pPr>
     </w:p>
     <w:sectPr>
       <w:pgSz w:w="12240" w:h="15840"/>
@@ -8333,7 +7868,7 @@
     <w:lsdException w:qFormat="1" w:unhideWhenUsed="0" w:uiPriority="0" w:semiHidden="0" w:name="Title"/>
     <w:lsdException w:unhideWhenUsed="0" w:uiPriority="0" w:semiHidden="0" w:name="Closing"/>
     <w:lsdException w:unhideWhenUsed="0" w:uiPriority="0" w:semiHidden="0" w:name="Signature"/>
-    <w:lsdException w:uiPriority="1" w:name="Default Paragraph Font"/>
+    <w:lsdException w:qFormat="1" w:uiPriority="1" w:name="Default Paragraph Font"/>
     <w:lsdException w:qFormat="1" w:unhideWhenUsed="0" w:uiPriority="1" w:semiHidden="0" w:name="Body Text"/>
     <w:lsdException w:unhideWhenUsed="0" w:uiPriority="0" w:semiHidden="0" w:name="Body Text Indent"/>
     <w:lsdException w:unhideWhenUsed="0" w:uiPriority="0" w:semiHidden="0" w:name="List Continue"/>
@@ -8371,7 +7906,7 @@
     <w:lsdException w:unhideWhenUsed="0" w:uiPriority="0" w:semiHidden="0" w:name="HTML Sample"/>
     <w:lsdException w:unhideWhenUsed="0" w:uiPriority="0" w:semiHidden="0" w:name="HTML Typewriter"/>
     <w:lsdException w:unhideWhenUsed="0" w:uiPriority="0" w:semiHidden="0" w:name="HTML Variable"/>
-    <w:lsdException w:unhideWhenUsed="0" w:uiPriority="0" w:name="Normal Table"/>
+    <w:lsdException w:qFormat="1" w:unhideWhenUsed="0" w:uiPriority="0" w:name="Normal Table"/>
     <w:lsdException w:unhideWhenUsed="0" w:uiPriority="0" w:semiHidden="0" w:name="annotation subject"/>
     <w:lsdException w:unhideWhenUsed="0" w:uiPriority="0" w:semiHidden="0" w:name="Table Simple 1"/>
     <w:lsdException w:unhideWhenUsed="0" w:uiPriority="0" w:semiHidden="0" w:name="Table Simple 2"/>
@@ -8579,11 +8114,13 @@
     <w:name w:val="Default Paragraph Font"/>
     <w:semiHidden/>
     <w:unhideWhenUsed/>
+    <w:qFormat/>
     <w:uiPriority w:val="1"/>
   </w:style>
   <w:style w:type="table" w:default="1" w:styleId="5">
     <w:name w:val="Normal Table"/>
     <w:semiHidden/>
+    <w:qFormat/>
     <w:uiPriority w:val="0"/>
     <w:tblPr>
       <w:tblCellMar>

</xml_diff>